<commit_message>
added git url in word file
</commit_message>
<xml_diff>
--- a/Learning Journal_Prachi_Patel_40261038.docx
+++ b/Learning Journal_Prachi_Patel_40261038.docx
@@ -76,20 +76,18 @@
       </w:pPr>
       <w:r>
         <w:rPr>
-          <w:b/>
+          <w:b w:val="1"/>
+          <w:bCs w:val="1"/>
         </w:rPr>
         <w:t>Journal URL:</w:t>
       </w:r>
       <w:r>
-        <w:t xml:space="preserve"> [Insert </w:t>
-      </w:r>
-      <w:proofErr w:type="gramStart"/>
-      <w:r>
-        <w:t>Publicly-accessible</w:t>
-      </w:r>
-      <w:proofErr w:type="gramEnd"/>
-      <w:r>
-        <w:t xml:space="preserve"> Cloud Service URL]</w:t>
+        <w:rPr/>
+        <w:t xml:space="preserve"> </w:t>
+      </w:r>
+      <w:r>
+        <w:rPr/>
+        <w:t>https://github.com/prachijpatel/Learning_Journal</w:t>
       </w:r>
     </w:p>
     <w:p>
@@ -911,7 +909,7 @@
     </w:p>
     <w:p>
       <w:pPr>
-        <w:spacing w:before="240" w:beforeAutospacing="off" w:after="240" w:afterAutospacing="off"/>
+        <w:spacing w:before="240" w:beforeAutospacing="off" w:after="240" w:afterAutospacing="off" w:line="240" w:lineRule="auto"/>
         <w:jc w:val="both"/>
         <w:rPr>
           <w:rFonts w:ascii="Aptos" w:hAnsi="Aptos" w:eastAsia="Aptos" w:cs="Aptos"/>
@@ -971,32 +969,6 @@
         </w:rPr>
         <w:t xml:space="preserve"> developed stronger organizational skills, particularly in planning and setting achievable goals. Additionally, my ability to manage time effectively has improved as I balanced course material with personal and professional commitments. This has set a solid foundation for future courses and projects.</w:t>
       </w:r>
-    </w:p>
-    <w:p>
-      <w:pPr>
-        <w:spacing w:after="0" w:line="240" w:lineRule="auto"/>
-      </w:pPr>
-    </w:p>
-    <w:p>
-      <w:pPr>
-        <w:spacing w:after="0" w:line="240" w:lineRule="auto"/>
-      </w:pPr>
-    </w:p>
-    <w:p>
-      <w:pPr>
-        <w:spacing w:after="0" w:line="240" w:lineRule="auto"/>
-      </w:pPr>
-    </w:p>
-    <w:p>
-      <w:pPr>
-        <w:spacing w:after="0" w:line="240" w:lineRule="auto"/>
-      </w:pPr>
-    </w:p>
-    <w:p w14:noSpellErr="1">
-      <w:pPr>
-        <w:pStyle w:val="Normal"/>
-        <w:spacing w:after="0" w:line="240" w:lineRule="auto"/>
-      </w:pPr>
     </w:p>
     <w:sectPr>
       <w:pgSz w:w="12240" w:h="15840" w:orient="portrait"/>

</xml_diff>

<commit_message>
modified the learning journal and added the content for chapter 3 and chapter 4
</commit_message>
<xml_diff>
--- a/Learning Journal_Prachi_Patel_40261038.docx
+++ b/Learning Journal_Prachi_Patel_40261038.docx
@@ -119,7 +119,27 @@
       </w:r>
       <w:r>
         <w:rPr/>
-        <w:t>Sept 16,2024 – Sept 21, 2024</w:t>
+        <w:t>S</w:t>
+      </w:r>
+      <w:r>
+        <w:rPr/>
+        <w:t>ept 21</w:t>
+      </w:r>
+      <w:r>
+        <w:rPr/>
+        <w:t xml:space="preserve">,2024 – </w:t>
+      </w:r>
+      <w:r>
+        <w:rPr/>
+        <w:t>Oct 0</w:t>
+      </w:r>
+      <w:r>
+        <w:rPr/>
+        <w:t>4</w:t>
+      </w:r>
+      <w:r>
+        <w:rPr/>
+        <w:t>, 2024</w:t>
       </w:r>
     </w:p>
     <w:p>
@@ -154,7 +174,11 @@
       </w:r>
       <w:r>
         <w:rPr/>
-        <w:t>Sept 21, 2024</w:t>
+        <w:t>Oct 05</w:t>
+      </w:r>
+      <w:r>
+        <w:rPr/>
+        <w:t>, 2024</w:t>
       </w:r>
     </w:p>
     <w:p>
@@ -299,24 +323,314 @@
             <w:tcMar/>
           </w:tcPr>
           <w:p>
-            <w:r>
-              <w:rPr/>
-              <w:t>This week, I learned the fundamentals of project management, focusing on software projects. I explored the differences between jobs, projects, and exploration activities, noting that projects have defined start and end times, specific resources, and clear objectives. Key project phases include initiation, planning, monitoring, and closure.</w:t>
+            <w:pPr>
+              <w:pStyle w:val="Normal"/>
+            </w:pPr>
+            <w:r>
+              <w:rPr>
+                <w:rFonts w:ascii="Aptos" w:hAnsi="Aptos" w:eastAsia="Aptos" w:cs="Aptos"/>
+                <w:noProof w:val="0"/>
+                <w:sz w:val="22"/>
+                <w:szCs w:val="22"/>
+                <w:lang w:val="en-CA"/>
+              </w:rPr>
+              <w:t xml:space="preserve">This week, I studied </w:t>
+            </w:r>
+            <w:r>
+              <w:rPr>
+                <w:rFonts w:ascii="Aptos" w:hAnsi="Aptos" w:eastAsia="Aptos" w:cs="Aptos"/>
+                <w:b w:val="1"/>
+                <w:bCs w:val="1"/>
+                <w:noProof w:val="0"/>
+                <w:sz w:val="22"/>
+                <w:szCs w:val="22"/>
+                <w:lang w:val="en-CA"/>
+              </w:rPr>
+              <w:t>Effort and Cost Estimation</w:t>
+            </w:r>
+            <w:r>
+              <w:rPr>
+                <w:rFonts w:ascii="Aptos" w:hAnsi="Aptos" w:eastAsia="Aptos" w:cs="Aptos"/>
+                <w:noProof w:val="0"/>
+                <w:sz w:val="22"/>
+                <w:szCs w:val="22"/>
+                <w:lang w:val="en-CA"/>
+              </w:rPr>
+              <w:t xml:space="preserve"> (Chapter 3) and </w:t>
+            </w:r>
+            <w:r>
+              <w:rPr>
+                <w:rFonts w:ascii="Aptos" w:hAnsi="Aptos" w:eastAsia="Aptos" w:cs="Aptos"/>
+                <w:b w:val="1"/>
+                <w:bCs w:val="1"/>
+                <w:noProof w:val="0"/>
+                <w:sz w:val="22"/>
+                <w:szCs w:val="22"/>
+                <w:lang w:val="en-CA"/>
+              </w:rPr>
+              <w:t>Risk Management</w:t>
+            </w:r>
+            <w:r>
+              <w:rPr>
+                <w:rFonts w:ascii="Aptos" w:hAnsi="Aptos" w:eastAsia="Aptos" w:cs="Aptos"/>
+                <w:noProof w:val="0"/>
+                <w:sz w:val="22"/>
+                <w:szCs w:val="22"/>
+                <w:lang w:val="en-CA"/>
+              </w:rPr>
+              <w:t xml:space="preserve"> (Chapter 4). I learned about various estimation techniques like experience-based and algorithmic models such as </w:t>
+            </w:r>
+            <w:r>
+              <w:rPr>
+                <w:rFonts w:ascii="Aptos" w:hAnsi="Aptos" w:eastAsia="Aptos" w:cs="Aptos"/>
+                <w:b w:val="1"/>
+                <w:bCs w:val="1"/>
+                <w:noProof w:val="0"/>
+                <w:sz w:val="22"/>
+                <w:szCs w:val="22"/>
+                <w:lang w:val="en-CA"/>
+              </w:rPr>
+              <w:t>COCOMO</w:t>
+            </w:r>
+            <w:r>
+              <w:rPr>
+                <w:rFonts w:ascii="Aptos" w:hAnsi="Aptos" w:eastAsia="Aptos" w:cs="Aptos"/>
+                <w:noProof w:val="0"/>
+                <w:sz w:val="22"/>
+                <w:szCs w:val="22"/>
+                <w:lang w:val="en-CA"/>
+              </w:rPr>
+              <w:t xml:space="preserve"> and </w:t>
+            </w:r>
+            <w:r>
+              <w:rPr>
+                <w:rFonts w:ascii="Aptos" w:hAnsi="Aptos" w:eastAsia="Aptos" w:cs="Aptos"/>
+                <w:b w:val="1"/>
+                <w:bCs w:val="1"/>
+                <w:noProof w:val="0"/>
+                <w:sz w:val="22"/>
+                <w:szCs w:val="22"/>
+                <w:lang w:val="en-CA"/>
+              </w:rPr>
+              <w:t>function point analysis</w:t>
+            </w:r>
+            <w:r>
+              <w:rPr>
+                <w:rFonts w:ascii="Aptos" w:hAnsi="Aptos" w:eastAsia="Aptos" w:cs="Aptos"/>
+                <w:noProof w:val="0"/>
+                <w:sz w:val="22"/>
+                <w:szCs w:val="22"/>
+                <w:lang w:val="en-CA"/>
+              </w:rPr>
+              <w:t xml:space="preserve">, which help determine project effort and cost. Additionally, I delved into the importance of </w:t>
+            </w:r>
+            <w:r>
+              <w:rPr>
+                <w:rFonts w:ascii="Aptos" w:hAnsi="Aptos" w:eastAsia="Aptos" w:cs="Aptos"/>
+                <w:b w:val="1"/>
+                <w:bCs w:val="1"/>
+                <w:noProof w:val="0"/>
+                <w:sz w:val="22"/>
+                <w:szCs w:val="22"/>
+                <w:lang w:val="en-CA"/>
+              </w:rPr>
+              <w:t>risk management</w:t>
+            </w:r>
+            <w:r>
+              <w:rPr>
+                <w:rFonts w:ascii="Aptos" w:hAnsi="Aptos" w:eastAsia="Aptos" w:cs="Aptos"/>
+                <w:noProof w:val="0"/>
+                <w:sz w:val="22"/>
+                <w:szCs w:val="22"/>
+                <w:lang w:val="en-CA"/>
+              </w:rPr>
+              <w:t xml:space="preserve">, identifying potential risks, assessing their likelihood, and implementing strategies like </w:t>
+            </w:r>
+            <w:r>
+              <w:rPr>
+                <w:rFonts w:ascii="Aptos" w:hAnsi="Aptos" w:eastAsia="Aptos" w:cs="Aptos"/>
+                <w:b w:val="1"/>
+                <w:bCs w:val="1"/>
+                <w:noProof w:val="0"/>
+                <w:sz w:val="22"/>
+                <w:szCs w:val="22"/>
+                <w:lang w:val="en-CA"/>
+              </w:rPr>
+              <w:t>risk mitigation</w:t>
+            </w:r>
+            <w:r>
+              <w:rPr>
+                <w:rFonts w:ascii="Aptos" w:hAnsi="Aptos" w:eastAsia="Aptos" w:cs="Aptos"/>
+                <w:noProof w:val="0"/>
+                <w:sz w:val="22"/>
+                <w:szCs w:val="22"/>
+                <w:lang w:val="en-CA"/>
+              </w:rPr>
+              <w:t xml:space="preserve"> and </w:t>
+            </w:r>
+            <w:r>
+              <w:rPr>
+                <w:rFonts w:ascii="Aptos" w:hAnsi="Aptos" w:eastAsia="Aptos" w:cs="Aptos"/>
+                <w:b w:val="1"/>
+                <w:bCs w:val="1"/>
+                <w:noProof w:val="0"/>
+                <w:sz w:val="22"/>
+                <w:szCs w:val="22"/>
+                <w:lang w:val="en-CA"/>
+              </w:rPr>
+              <w:t>avoidance</w:t>
+            </w:r>
+            <w:r>
+              <w:rPr>
+                <w:rFonts w:ascii="Aptos" w:hAnsi="Aptos" w:eastAsia="Aptos" w:cs="Aptos"/>
+                <w:noProof w:val="0"/>
+                <w:sz w:val="22"/>
+                <w:szCs w:val="22"/>
+                <w:lang w:val="en-CA"/>
+              </w:rPr>
+              <w:t xml:space="preserve"> to manage them effectively (Chapter4) (Chapter3).</w:t>
+            </w:r>
+          </w:p>
+        </w:tc>
+        <w:tc>
+          <w:tcPr>
+            <w:tcW w:w="1527" w:type="dxa"/>
+            <w:tcMar/>
+          </w:tcPr>
+          <w:p>
+            <w:pPr>
+              <w:pStyle w:val="Normal"/>
+              <w:spacing w:before="240" w:beforeAutospacing="off" w:after="240" w:afterAutospacing="off"/>
+            </w:pPr>
+            <w:r>
+              <w:rPr>
+                <w:rFonts w:ascii="Aptos" w:hAnsi="Aptos" w:eastAsia="Aptos" w:cs="Aptos"/>
+                <w:noProof w:val="0"/>
+                <w:sz w:val="22"/>
+                <w:szCs w:val="22"/>
+                <w:lang w:val="en-CA"/>
+              </w:rPr>
+              <w:t xml:space="preserve">Understanding effort estimation will be helpful in any real-world project, particularly when planning the scope and budget. For instance, using </w:t>
+            </w:r>
+            <w:r>
+              <w:rPr>
+                <w:rFonts w:ascii="Aptos" w:hAnsi="Aptos" w:eastAsia="Aptos" w:cs="Aptos"/>
+                <w:b w:val="1"/>
+                <w:bCs w:val="1"/>
+                <w:noProof w:val="0"/>
+                <w:sz w:val="22"/>
+                <w:szCs w:val="22"/>
+                <w:lang w:val="en-CA"/>
+              </w:rPr>
+              <w:t>COCOMO</w:t>
+            </w:r>
+            <w:r>
+              <w:rPr>
+                <w:rFonts w:ascii="Aptos" w:hAnsi="Aptos" w:eastAsia="Aptos" w:cs="Aptos"/>
+                <w:noProof w:val="0"/>
+                <w:sz w:val="22"/>
+                <w:szCs w:val="22"/>
+                <w:lang w:val="en-CA"/>
+              </w:rPr>
+              <w:t xml:space="preserve"> to estimate the number of resources required based on lines of code will ensure accurate staffing and cost planning. Risk management knowledge can also be directly applied, especially when dealing with unpredictable project factors such as resource unavailability or technology obsolescence. Identifying risks early on could prevent costly delays (Chapter4).</w:t>
+            </w:r>
+          </w:p>
+        </w:tc>
+        <w:tc>
+          <w:tcPr>
+            <w:tcW w:w="1500" w:type="dxa"/>
+            <w:tcMar/>
+          </w:tcPr>
+          <w:p>
+            <w:pPr>
+              <w:spacing w:before="240" w:beforeAutospacing="off" w:after="240" w:afterAutospacing="off"/>
+            </w:pPr>
+            <w:r>
+              <w:rPr>
+                <w:rFonts w:ascii="Aptos" w:hAnsi="Aptos" w:eastAsia="Aptos" w:cs="Aptos"/>
+                <w:noProof w:val="0"/>
+                <w:sz w:val="22"/>
+                <w:szCs w:val="22"/>
+                <w:lang w:val="en-CA"/>
+              </w:rPr>
+              <w:t>During discussions with peers, we shared different methods for cost and effort estimation, comparing their pros and cons in various project scenarios. These exchanges provided insights into how different projects might demand different estimation models, depending on the project's complexity and the team’s experience (Chapter3).</w:t>
+            </w:r>
+          </w:p>
+          <w:p/>
+        </w:tc>
+        <w:tc>
+          <w:tcPr>
+            <w:tcW w:w="1432" w:type="dxa"/>
+            <w:tcMar/>
+          </w:tcPr>
+          <w:p>
+            <w:pPr>
+              <w:spacing w:before="240" w:beforeAutospacing="off" w:after="240" w:afterAutospacing="off"/>
+            </w:pPr>
+            <w:r>
+              <w:rPr>
+                <w:rFonts w:ascii="Aptos" w:hAnsi="Aptos" w:eastAsia="Aptos" w:cs="Aptos"/>
+                <w:noProof w:val="0"/>
+                <w:sz w:val="22"/>
+                <w:szCs w:val="22"/>
+                <w:lang w:val="en-CA"/>
+              </w:rPr>
+              <w:t>One challenge was understanding the nuances of estimation by analogy and applying it correctly. It was difficult to find past projects with enough similarities to accurately predict the resources needed for new projects. Additionally, balancing the different risk management strategies, such as acceptance and mitigation, was tricky as it required assessing the potential trade-offs between project timelines and quality (Chapter4) (Chapter3).</w:t>
+            </w:r>
+          </w:p>
+          <w:p/>
+        </w:tc>
+        <w:tc>
+          <w:tcPr>
+            <w:tcW w:w="1540" w:type="dxa"/>
+            <w:tcMar/>
+          </w:tcPr>
+          <w:p>
+            <w:pPr>
+              <w:spacing w:before="240" w:beforeAutospacing="off" w:after="240" w:afterAutospacing="off"/>
+            </w:pPr>
+            <w:r>
+              <w:rPr>
+                <w:rFonts w:ascii="Aptos" w:hAnsi="Aptos" w:eastAsia="Aptos" w:cs="Aptos"/>
+                <w:noProof w:val="0"/>
+                <w:sz w:val="22"/>
+                <w:szCs w:val="22"/>
+                <w:lang w:val="en-CA"/>
+              </w:rPr>
+              <w:t>I explored more advanced topics on project risk through external resources, focusing on quantitative risk analysis. This helped clarify how to numerically assess risks and rank them by priority (Chapter4).</w:t>
             </w:r>
           </w:p>
           <w:p>
             <w:pPr>
               <w:pStyle w:val="Normal"/>
+              <w:spacing w:before="240" w:beforeAutospacing="off" w:after="240" w:afterAutospacing="off"/>
+              <w:rPr>
+                <w:rFonts w:ascii="Aptos" w:hAnsi="Aptos" w:eastAsia="Aptos" w:cs="Aptos"/>
+                <w:noProof w:val="0"/>
+                <w:sz w:val="22"/>
+                <w:szCs w:val="22"/>
+                <w:lang w:val="en-CA"/>
+              </w:rPr>
             </w:pPr>
-            <w:r>
-              <w:rPr/>
-              <w:t xml:space="preserve"> </w:t>
-            </w:r>
           </w:p>
-        </w:tc>
-        <w:tc>
-          <w:tcPr>
-            <w:tcW w:w="1527" w:type="dxa"/>
+          <w:p>
+            <w:pPr>
+              <w:spacing w:before="240" w:beforeAutospacing="off" w:after="240" w:afterAutospacing="off"/>
+              <w:rPr>
+                <w:rFonts w:ascii="Aptos" w:hAnsi="Aptos" w:eastAsia="Aptos" w:cs="Aptos"/>
+                <w:noProof w:val="0"/>
+                <w:sz w:val="22"/>
+                <w:szCs w:val="22"/>
+                <w:lang w:val="en-CA"/>
+              </w:rPr>
+            </w:pPr>
+          </w:p>
+          <w:p/>
+          <w:p/>
+        </w:tc>
+        <w:tc>
+          <w:tcPr>
+            <w:tcW w:w="1653" w:type="dxa"/>
             <w:tcMar/>
           </w:tcPr>
           <w:p>
@@ -331,196 +645,86 @@
                 <w:szCs w:val="22"/>
                 <w:lang w:val="en-CA"/>
               </w:rPr>
-              <w:t xml:space="preserve">The concepts learned can be directly applied to real-world software projects. For instance, when starting a software development project, </w:t>
-            </w:r>
-            <w:r>
-              <w:rPr>
-                <w:rFonts w:ascii="Aptos" w:hAnsi="Aptos" w:eastAsia="Aptos" w:cs="Aptos"/>
-                <w:noProof w:val="0"/>
-                <w:sz w:val="22"/>
-                <w:szCs w:val="22"/>
-                <w:lang w:val="en-CA"/>
-              </w:rPr>
-              <w:t>it’s</w:t>
-            </w:r>
-            <w:r>
-              <w:rPr>
-                <w:rFonts w:ascii="Aptos" w:hAnsi="Aptos" w:eastAsia="Aptos" w:cs="Aptos"/>
-                <w:noProof w:val="0"/>
-                <w:sz w:val="22"/>
-                <w:szCs w:val="22"/>
-                <w:lang w:val="en-CA"/>
-              </w:rPr>
-              <w:t xml:space="preserve"> crucial to create a project charter that outlines the purpose, scope, and initial budget. I can see how defining a clear project scope and setting SMART </w:t>
-            </w:r>
-            <w:r>
-              <w:rPr>
-                <w:rFonts w:ascii="Aptos" w:hAnsi="Aptos" w:eastAsia="Aptos" w:cs="Aptos"/>
-                <w:noProof w:val="0"/>
-                <w:sz w:val="22"/>
-                <w:szCs w:val="22"/>
-                <w:lang w:val="en-CA"/>
-              </w:rPr>
-              <w:t>objectives</w:t>
-            </w:r>
-            <w:r>
-              <w:rPr>
-                <w:rFonts w:ascii="Aptos" w:hAnsi="Aptos" w:eastAsia="Aptos" w:cs="Aptos"/>
-                <w:noProof w:val="0"/>
-                <w:sz w:val="22"/>
-                <w:szCs w:val="22"/>
-                <w:lang w:val="en-CA"/>
-              </w:rPr>
-              <w:t xml:space="preserve"> will help prevent scope creep and keep the project aligned with its goals. These steps </w:t>
-            </w:r>
-            <w:r>
-              <w:rPr>
-                <w:rFonts w:ascii="Aptos" w:hAnsi="Aptos" w:eastAsia="Aptos" w:cs="Aptos"/>
-                <w:noProof w:val="0"/>
-                <w:sz w:val="22"/>
-                <w:szCs w:val="22"/>
-                <w:lang w:val="en-CA"/>
-              </w:rPr>
-              <w:t>are applicable</w:t>
-            </w:r>
-            <w:r>
-              <w:rPr>
-                <w:rFonts w:ascii="Aptos" w:hAnsi="Aptos" w:eastAsia="Aptos" w:cs="Aptos"/>
-                <w:noProof w:val="0"/>
-                <w:sz w:val="22"/>
-                <w:szCs w:val="22"/>
-                <w:lang w:val="en-CA"/>
-              </w:rPr>
-              <w:t xml:space="preserve"> to any project I may manage in the future, especially those involving software development.</w:t>
+              <w:t xml:space="preserve">Next week, I plan to focus on mastering cost estimation models and improve my ability to apply them across different software development lifecycle models, particularly </w:t>
+            </w:r>
+            <w:r>
+              <w:rPr>
+                <w:rFonts w:ascii="Aptos" w:hAnsi="Aptos" w:eastAsia="Aptos" w:cs="Aptos"/>
+                <w:b w:val="1"/>
+                <w:bCs w:val="1"/>
+                <w:noProof w:val="0"/>
+                <w:sz w:val="22"/>
+                <w:szCs w:val="22"/>
+                <w:lang w:val="en-CA"/>
+              </w:rPr>
+              <w:t>iterative</w:t>
+            </w:r>
+            <w:r>
+              <w:rPr>
+                <w:rFonts w:ascii="Aptos" w:hAnsi="Aptos" w:eastAsia="Aptos" w:cs="Aptos"/>
+                <w:noProof w:val="0"/>
+                <w:sz w:val="22"/>
+                <w:szCs w:val="22"/>
+                <w:lang w:val="en-CA"/>
+              </w:rPr>
+              <w:t xml:space="preserve"> versus </w:t>
+            </w:r>
+            <w:r>
+              <w:rPr>
+                <w:rFonts w:ascii="Aptos" w:hAnsi="Aptos" w:eastAsia="Aptos" w:cs="Aptos"/>
+                <w:b w:val="1"/>
+                <w:bCs w:val="1"/>
+                <w:noProof w:val="0"/>
+                <w:sz w:val="22"/>
+                <w:szCs w:val="22"/>
+                <w:lang w:val="en-CA"/>
+              </w:rPr>
+              <w:t>waterfall</w:t>
+            </w:r>
+            <w:r>
+              <w:rPr>
+                <w:rFonts w:ascii="Aptos" w:hAnsi="Aptos" w:eastAsia="Aptos" w:cs="Aptos"/>
+                <w:noProof w:val="0"/>
+                <w:sz w:val="22"/>
+                <w:szCs w:val="22"/>
+                <w:lang w:val="en-CA"/>
+              </w:rPr>
+              <w:t xml:space="preserve"> approaches. I also aim to explore </w:t>
+            </w:r>
+            <w:r>
+              <w:rPr>
+                <w:rFonts w:ascii="Aptos" w:hAnsi="Aptos" w:eastAsia="Aptos" w:cs="Aptos"/>
+                <w:b w:val="1"/>
+                <w:bCs w:val="1"/>
+                <w:noProof w:val="0"/>
+                <w:sz w:val="22"/>
+                <w:szCs w:val="22"/>
+                <w:lang w:val="en-CA"/>
+              </w:rPr>
+              <w:t>risk monitoring</w:t>
+            </w:r>
+            <w:r>
+              <w:rPr>
+                <w:rFonts w:ascii="Aptos" w:hAnsi="Aptos" w:eastAsia="Aptos" w:cs="Aptos"/>
+                <w:noProof w:val="0"/>
+                <w:sz w:val="22"/>
+                <w:szCs w:val="22"/>
+                <w:lang w:val="en-CA"/>
+              </w:rPr>
+              <w:t xml:space="preserve"> techniques that can be applied continuously throughout a project's lifecycle (Chapter4).</w:t>
             </w:r>
           </w:p>
-        </w:tc>
-        <w:tc>
-          <w:tcPr>
-            <w:tcW w:w="1500" w:type="dxa"/>
-            <w:tcMar/>
-          </w:tcPr>
           <w:p>
             <w:pPr>
               <w:spacing w:before="240" w:beforeAutospacing="off" w:after="240" w:afterAutospacing="off"/>
+              <w:rPr>
+                <w:rFonts w:ascii="Aptos" w:hAnsi="Aptos" w:eastAsia="Aptos" w:cs="Aptos"/>
+                <w:noProof w:val="0"/>
+                <w:sz w:val="22"/>
+                <w:szCs w:val="22"/>
+                <w:lang w:val="en-CA"/>
+              </w:rPr>
             </w:pPr>
-            <w:r>
-              <w:rPr>
-                <w:rFonts w:ascii="Aptos" w:hAnsi="Aptos" w:eastAsia="Aptos" w:cs="Aptos"/>
-                <w:noProof w:val="0"/>
-                <w:sz w:val="22"/>
-                <w:szCs w:val="22"/>
-                <w:lang w:val="en-CA"/>
-              </w:rPr>
-              <w:t>This week, I participated in group discussions about how software projects differ from other types of projects. A key takeaway from these discussions was the importance of clear communication during project initiation, particularly in defining scope and objectives. Collaborating with peers helped clarify some concepts, such as the differences between jobs and projects, which were a bit confusing initially.</w:t>
-            </w:r>
-          </w:p>
-          <w:p/>
-        </w:tc>
-        <w:tc>
-          <w:tcPr>
-            <w:tcW w:w="1432" w:type="dxa"/>
-            <w:tcMar/>
-          </w:tcPr>
-          <w:p>
-            <w:pPr>
-              <w:spacing w:before="240" w:beforeAutospacing="off" w:after="240" w:afterAutospacing="off"/>
-            </w:pPr>
-            <w:r>
-              <w:rPr>
-                <w:rFonts w:ascii="Aptos" w:hAnsi="Aptos" w:eastAsia="Aptos" w:cs="Aptos"/>
-                <w:noProof w:val="0"/>
-                <w:sz w:val="22"/>
-                <w:szCs w:val="22"/>
-                <w:lang w:val="en-CA"/>
-              </w:rPr>
-              <w:t xml:space="preserve">One of the challenges I </w:t>
-            </w:r>
-            <w:r>
-              <w:rPr>
-                <w:rFonts w:ascii="Aptos" w:hAnsi="Aptos" w:eastAsia="Aptos" w:cs="Aptos"/>
-                <w:noProof w:val="0"/>
-                <w:sz w:val="22"/>
-                <w:szCs w:val="22"/>
-                <w:lang w:val="en-CA"/>
-              </w:rPr>
-              <w:t>encountered</w:t>
-            </w:r>
-            <w:r>
-              <w:rPr>
-                <w:rFonts w:ascii="Aptos" w:hAnsi="Aptos" w:eastAsia="Aptos" w:cs="Aptos"/>
-                <w:noProof w:val="0"/>
-                <w:sz w:val="22"/>
-                <w:szCs w:val="22"/>
-                <w:lang w:val="en-CA"/>
-              </w:rPr>
-              <w:t xml:space="preserve"> was understanding the relationship between project initiation tasks and software-specific processes like requirement gathering and design. These activities are often discussed as </w:t>
-            </w:r>
-            <w:r>
-              <w:rPr>
-                <w:rFonts w:ascii="Aptos" w:hAnsi="Aptos" w:eastAsia="Aptos" w:cs="Aptos"/>
-                <w:noProof w:val="0"/>
-                <w:sz w:val="22"/>
-                <w:szCs w:val="22"/>
-                <w:lang w:val="en-CA"/>
-              </w:rPr>
-              <w:t>separate but</w:t>
-            </w:r>
-            <w:r>
-              <w:rPr>
-                <w:rFonts w:ascii="Aptos" w:hAnsi="Aptos" w:eastAsia="Aptos" w:cs="Aptos"/>
-                <w:noProof w:val="0"/>
-                <w:sz w:val="22"/>
-                <w:szCs w:val="22"/>
-                <w:lang w:val="en-CA"/>
-              </w:rPr>
-              <w:t xml:space="preserve"> integrating them into the overall project management framework was complex. I plan to revisit these concepts next week for better clarity.</w:t>
-            </w:r>
-          </w:p>
-          <w:p/>
-        </w:tc>
-        <w:tc>
-          <w:tcPr>
-            <w:tcW w:w="1540" w:type="dxa"/>
-            <w:tcMar/>
-          </w:tcPr>
-          <w:p>
-            <w:pPr>
-              <w:spacing w:before="240" w:beforeAutospacing="off" w:after="240" w:afterAutospacing="off"/>
-            </w:pPr>
-            <w:r>
-              <w:rPr>
-                <w:rFonts w:ascii="Aptos" w:hAnsi="Aptos" w:eastAsia="Aptos" w:cs="Aptos"/>
-                <w:noProof w:val="0"/>
-                <w:sz w:val="22"/>
-                <w:szCs w:val="22"/>
-                <w:lang w:val="en-CA"/>
-              </w:rPr>
-              <w:t>To enhance my understanding, I reviewed additional materials on SMART objectives and how they can be applied not just in software but in other industries as well. I also started practicing writing project charters for hypothetical projects to solidify my learning.</w:t>
-            </w:r>
-          </w:p>
-          <w:p/>
-          <w:p/>
-        </w:tc>
-        <w:tc>
-          <w:tcPr>
-            <w:tcW w:w="1653" w:type="dxa"/>
-            <w:tcMar/>
-          </w:tcPr>
-          <w:p>
-            <w:pPr>
-              <w:spacing w:before="240" w:beforeAutospacing="off" w:after="240" w:afterAutospacing="off"/>
-            </w:pPr>
-            <w:r>
-              <w:rPr>
-                <w:rFonts w:ascii="Aptos" w:hAnsi="Aptos" w:eastAsia="Aptos" w:cs="Aptos"/>
-                <w:noProof w:val="0"/>
-                <w:sz w:val="22"/>
-                <w:szCs w:val="22"/>
-                <w:lang w:val="en-CA"/>
-              </w:rPr>
-              <w:t>Next week, I aim to focus more on the practical aspects of creating project schedules and cost estimates. I also plan to clarify the integration of software development lifecycle processes with general project management tasks. Additionally, I would like to dive deeper into understanding how to manage resources effectively throughout a project.</w:t>
-            </w:r>
           </w:p>
           <w:p/>
         </w:tc>
@@ -699,7 +903,7 @@
     </w:p>
     <w:p>
       <w:pPr>
-        <w:spacing w:before="240" w:beforeAutospacing="off" w:after="240" w:afterAutospacing="off"/>
+        <w:spacing w:before="240" w:beforeAutospacing="off" w:after="240" w:afterAutospacing="off" w:line="240" w:lineRule="auto"/>
         <w:jc w:val="both"/>
         <w:rPr>
           <w:rFonts w:ascii="Aptos" w:hAnsi="Aptos" w:eastAsia="Aptos" w:cs="Aptos"/>
@@ -717,9 +921,42 @@
           <w:szCs w:val="22"/>
           <w:lang w:val="en-CA"/>
         </w:rPr>
-        <w:t xml:space="preserve">This course has had a significant impact on my understanding of how projects are structured and managed, particularly within a software context. The introduction to project phases, from initiation to closure, has helped me visualize the entire project lifecycle. I now have a better grasp of the tools and techniques </w:t>
-      </w:r>
-      <w:r>
+        <w:t>The course has deepened my ability to think critically about software projects, moving beyond coding to consider long-term project success, resource management, and risk mitigation strategies (Chapter3).</w:t>
+      </w:r>
+    </w:p>
+    <w:p>
+      <w:pPr>
+        <w:pStyle w:val="Normal"/>
+        <w:spacing w:before="240" w:beforeAutospacing="off" w:after="240" w:afterAutospacing="off" w:line="240" w:lineRule="auto"/>
+        <w:jc w:val="both"/>
+        <w:rPr>
+          <w:b w:val="1"/>
+          <w:bCs w:val="1"/>
+        </w:rPr>
+      </w:pPr>
+    </w:p>
+    <w:p>
+      <w:pPr>
+        <w:pStyle w:val="Normal"/>
+        <w:spacing w:before="240" w:beforeAutospacing="off" w:after="240" w:afterAutospacing="off" w:line="240" w:lineRule="auto"/>
+        <w:jc w:val="both"/>
+        <w:rPr>
+          <w:b w:val="1"/>
+          <w:bCs w:val="1"/>
+        </w:rPr>
+      </w:pPr>
+      <w:r>
+        <w:rPr>
+          <w:b w:val="1"/>
+          <w:bCs w:val="1"/>
+        </w:rPr>
+        <w:t>Application in Professional Life:</w:t>
+      </w:r>
+    </w:p>
+    <w:p>
+      <w:pPr>
+        <w:spacing w:before="240" w:beforeAutospacing="off" w:after="240" w:afterAutospacing="off"/>
+        <w:jc w:val="both"/>
         <w:rPr>
           <w:rFonts w:ascii="Aptos" w:hAnsi="Aptos" w:eastAsia="Aptos" w:cs="Aptos"/>
           <w:noProof w:val="0"/>
@@ -727,8 +964,7 @@
           <w:szCs w:val="22"/>
           <w:lang w:val="en-CA"/>
         </w:rPr>
-        <w:t>required</w:t>
-      </w:r>
+      </w:pPr>
       <w:r>
         <w:rPr>
           <w:rFonts w:ascii="Aptos" w:hAnsi="Aptos" w:eastAsia="Aptos" w:cs="Aptos"/>
@@ -737,9 +973,33 @@
           <w:szCs w:val="22"/>
           <w:lang w:val="en-CA"/>
         </w:rPr>
-        <w:t xml:space="preserve"> for effective project management, such as defining project scope, setting </w:t>
-      </w:r>
-      <w:r>
+        <w:t>Effort estimation techniques like COCOMO and function point analysis will be indispensable in managing software projects professionally, ensuring that projects remain within budget and deadlines (Chapter4) (Chapter3). Risk management strategies will help me anticipate issues and proactively resolve them before they escalate.</w:t>
+      </w:r>
+    </w:p>
+    <w:p>
+      <w:pPr>
+        <w:spacing w:after="0" w:line="240" w:lineRule="auto"/>
+      </w:pPr>
+    </w:p>
+    <w:p>
+      <w:pPr>
+        <w:spacing w:after="0" w:line="240" w:lineRule="auto"/>
+        <w:rPr>
+          <w:b/>
+        </w:rPr>
+      </w:pPr>
+      <w:r>
+        <w:rPr>
+          <w:b w:val="1"/>
+          <w:bCs w:val="1"/>
+        </w:rPr>
+        <w:t>Peer Collaboration Insights:</w:t>
+      </w:r>
+    </w:p>
+    <w:p>
+      <w:pPr>
+        <w:spacing w:before="240" w:beforeAutospacing="off" w:after="240" w:afterAutospacing="off"/>
+        <w:jc w:val="both"/>
         <w:rPr>
           <w:rFonts w:ascii="Aptos" w:hAnsi="Aptos" w:eastAsia="Aptos" w:cs="Aptos"/>
           <w:noProof w:val="0"/>
@@ -747,8 +1007,7 @@
           <w:szCs w:val="22"/>
           <w:lang w:val="en-CA"/>
         </w:rPr>
-        <w:t>objectives</w:t>
-      </w:r>
+      </w:pPr>
       <w:r>
         <w:rPr>
           <w:rFonts w:ascii="Aptos" w:hAnsi="Aptos" w:eastAsia="Aptos" w:cs="Aptos"/>
@@ -757,12 +1016,13 @@
           <w:szCs w:val="22"/>
           <w:lang w:val="en-CA"/>
         </w:rPr>
-        <w:t>, and estimating project costs.</w:t>
-      </w:r>
-    </w:p>
-    <w:p>
-      <w:pPr>
-        <w:spacing w:after="0" w:line="240" w:lineRule="auto"/>
+        <w:t>Collaborating with peers has enhanced my understanding of different perspectives and strategies for both effort estimation and risk management. It has also improved my problem-solving approach when faced with project constraints (Chapter3).</w:t>
+      </w:r>
+    </w:p>
+    <w:p w14:noSpellErr="1">
+      <w:pPr>
+        <w:spacing w:after="0" w:line="240" w:lineRule="auto"/>
+        <w:jc w:val="both"/>
       </w:pPr>
     </w:p>
     <w:p>
@@ -777,12 +1037,12 @@
           <w:b w:val="1"/>
           <w:bCs w:val="1"/>
         </w:rPr>
-        <w:t>Application in Professional Life:</w:t>
-      </w:r>
-    </w:p>
-    <w:p>
-      <w:pPr>
-        <w:spacing w:before="240" w:beforeAutospacing="off" w:after="240" w:afterAutospacing="off"/>
+        <w:t>Personal Growth:</w:t>
+      </w:r>
+    </w:p>
+    <w:p>
+      <w:pPr>
+        <w:spacing w:before="240" w:beforeAutospacing="off" w:after="240" w:afterAutospacing="off" w:line="240" w:lineRule="auto"/>
         <w:jc w:val="both"/>
         <w:rPr>
           <w:rFonts w:ascii="Aptos" w:hAnsi="Aptos" w:eastAsia="Aptos" w:cs="Aptos"/>
@@ -800,174 +1060,7 @@
           <w:szCs w:val="22"/>
           <w:lang w:val="en-CA"/>
         </w:rPr>
-        <w:t xml:space="preserve">The knowledge gained from this course can be directly applied to professional projects. For instance, the concept of SMART </w:t>
-      </w:r>
-      <w:r>
-        <w:rPr>
-          <w:rFonts w:ascii="Aptos" w:hAnsi="Aptos" w:eastAsia="Aptos" w:cs="Aptos"/>
-          <w:noProof w:val="0"/>
-          <w:sz w:val="22"/>
-          <w:szCs w:val="22"/>
-          <w:lang w:val="en-CA"/>
-        </w:rPr>
-        <w:t>objectives</w:t>
-      </w:r>
-      <w:r>
-        <w:rPr>
-          <w:rFonts w:ascii="Aptos" w:hAnsi="Aptos" w:eastAsia="Aptos" w:cs="Aptos"/>
-          <w:noProof w:val="0"/>
-          <w:sz w:val="22"/>
-          <w:szCs w:val="22"/>
-          <w:lang w:val="en-CA"/>
-        </w:rPr>
-        <w:t xml:space="preserve"> will be useful in ensuring that project goals are clear and measurable, reducing ambiguity during the project execution phase. Additionally, understanding the importance of a well-defined project scope and charter will help me contribute more effectively to any software development or management roles I take on in the future.</w:t>
-      </w:r>
-    </w:p>
-    <w:p>
-      <w:pPr>
-        <w:spacing w:after="0" w:line="240" w:lineRule="auto"/>
-      </w:pPr>
-    </w:p>
-    <w:p>
-      <w:pPr>
-        <w:spacing w:after="0" w:line="240" w:lineRule="auto"/>
-        <w:rPr>
-          <w:b/>
-        </w:rPr>
-      </w:pPr>
-      <w:r>
-        <w:rPr>
-          <w:b w:val="1"/>
-          <w:bCs w:val="1"/>
-        </w:rPr>
-        <w:t>Peer Collaboration Insights:</w:t>
-      </w:r>
-    </w:p>
-    <w:p>
-      <w:pPr>
-        <w:spacing w:before="240" w:beforeAutospacing="off" w:after="240" w:afterAutospacing="off"/>
-        <w:jc w:val="both"/>
-        <w:rPr>
-          <w:rFonts w:ascii="Aptos" w:hAnsi="Aptos" w:eastAsia="Aptos" w:cs="Aptos"/>
-          <w:noProof w:val="0"/>
-          <w:sz w:val="22"/>
-          <w:szCs w:val="22"/>
-          <w:lang w:val="en-CA"/>
-        </w:rPr>
-      </w:pPr>
-      <w:r>
-        <w:rPr>
-          <w:rFonts w:ascii="Aptos" w:hAnsi="Aptos" w:eastAsia="Aptos" w:cs="Aptos"/>
-          <w:noProof w:val="0"/>
-          <w:sz w:val="22"/>
-          <w:szCs w:val="22"/>
-          <w:lang w:val="en-CA"/>
-        </w:rPr>
-        <w:t xml:space="preserve">Collaborating with peers throughout this course has been extremely valuable. Group discussions helped me see how different people approach project management, especially when it comes to defining project </w:t>
-      </w:r>
-      <w:r>
-        <w:rPr>
-          <w:rFonts w:ascii="Aptos" w:hAnsi="Aptos" w:eastAsia="Aptos" w:cs="Aptos"/>
-          <w:noProof w:val="0"/>
-          <w:sz w:val="22"/>
-          <w:szCs w:val="22"/>
-          <w:lang w:val="en-CA"/>
-        </w:rPr>
-        <w:t>objectives</w:t>
-      </w:r>
-      <w:r>
-        <w:rPr>
-          <w:rFonts w:ascii="Aptos" w:hAnsi="Aptos" w:eastAsia="Aptos" w:cs="Aptos"/>
-          <w:noProof w:val="0"/>
-          <w:sz w:val="22"/>
-          <w:szCs w:val="22"/>
-          <w:lang w:val="en-CA"/>
-        </w:rPr>
-        <w:t xml:space="preserve"> and handling challenges. Peer feedback also helped me refine my understanding of the key concepts, particularly around project initiation and scope management.</w:t>
-      </w:r>
-    </w:p>
-    <w:p w14:noSpellErr="1">
-      <w:pPr>
-        <w:spacing w:after="0" w:line="240" w:lineRule="auto"/>
-        <w:jc w:val="both"/>
-      </w:pPr>
-    </w:p>
-    <w:p>
-      <w:pPr>
-        <w:spacing w:after="0" w:line="240" w:lineRule="auto"/>
-        <w:rPr>
-          <w:b/>
-        </w:rPr>
-      </w:pPr>
-      <w:r>
-        <w:rPr>
-          <w:b w:val="1"/>
-          <w:bCs w:val="1"/>
-        </w:rPr>
-        <w:t>Personal Growth:</w:t>
-      </w:r>
-    </w:p>
-    <w:p>
-      <w:pPr>
-        <w:spacing w:before="240" w:beforeAutospacing="off" w:after="240" w:afterAutospacing="off" w:line="240" w:lineRule="auto"/>
-        <w:jc w:val="both"/>
-        <w:rPr>
-          <w:rFonts w:ascii="Aptos" w:hAnsi="Aptos" w:eastAsia="Aptos" w:cs="Aptos"/>
-          <w:noProof w:val="0"/>
-          <w:sz w:val="22"/>
-          <w:szCs w:val="22"/>
-          <w:lang w:val="en-CA"/>
-        </w:rPr>
-      </w:pPr>
-      <w:r>
-        <w:rPr>
-          <w:rFonts w:ascii="Aptos" w:hAnsi="Aptos" w:eastAsia="Aptos" w:cs="Aptos"/>
-          <w:noProof w:val="0"/>
-          <w:sz w:val="22"/>
-          <w:szCs w:val="22"/>
-          <w:lang w:val="en-CA"/>
-        </w:rPr>
-        <w:t xml:space="preserve">Through this course, </w:t>
-      </w:r>
-      <w:r>
-        <w:rPr>
-          <w:rFonts w:ascii="Aptos" w:hAnsi="Aptos" w:eastAsia="Aptos" w:cs="Aptos"/>
-          <w:noProof w:val="0"/>
-          <w:sz w:val="22"/>
-          <w:szCs w:val="22"/>
-          <w:lang w:val="en-CA"/>
-        </w:rPr>
-        <w:t>I’ve</w:t>
-      </w:r>
-      <w:r>
-        <w:rPr>
-          <w:rFonts w:ascii="Aptos" w:hAnsi="Aptos" w:eastAsia="Aptos" w:cs="Aptos"/>
-          <w:noProof w:val="0"/>
-          <w:sz w:val="22"/>
-          <w:szCs w:val="22"/>
-          <w:lang w:val="en-CA"/>
-        </w:rPr>
-        <w:t xml:space="preserve"> seen growth in my ability to think critically about project management. </w:t>
-      </w:r>
-      <w:r>
-        <w:rPr>
-          <w:rFonts w:ascii="Aptos" w:hAnsi="Aptos" w:eastAsia="Aptos" w:cs="Aptos"/>
-          <w:noProof w:val="0"/>
-          <w:sz w:val="22"/>
-          <w:szCs w:val="22"/>
-          <w:lang w:val="en-CA"/>
-        </w:rPr>
-        <w:t>I’ve</w:t>
-      </w:r>
-      <w:r>
-        <w:rPr>
-          <w:rFonts w:ascii="Aptos" w:hAnsi="Aptos" w:eastAsia="Aptos" w:cs="Aptos"/>
-          <w:noProof w:val="0"/>
-          <w:sz w:val="22"/>
-          <w:szCs w:val="22"/>
-          <w:lang w:val="en-CA"/>
-        </w:rPr>
-        <w:t xml:space="preserve"> developed stronger organizational skills, particularly in planning and setting achievable goals. Additionally, my ability to manage time effectively has improved as I balanced course material with personal and professional commitments. This has set a solid foundation for future courses and projects.</w:t>
+        <w:t>This week, I’ve improved my analytical skills, particularly in assessing project risks and choosing appropriate estimation models. I also developed better time management skills by working through these complex topics and managing my study schedule effectively (Chapter4) (Chapter3).</w:t>
       </w:r>
     </w:p>
     <w:sectPr>

</xml_diff>